<commit_message>
Updated tests and business logic.
</commit_message>
<xml_diff>
--- a/OMS_Files/Avital's Test Plan for Order Management System (OMS).docx
+++ b/OMS_Files/Avital's Test Plan for Order Management System (OMS).docx
@@ -91,36 +91,31 @@
           <w:szCs w:val="20"/>
           <w:lang w:val="en-US"/>
         </w:rPr>
-        <w:t xml:space="preserve">Test Plan </w:t>
-      </w:r>
-      <w:proofErr w:type="spellStart"/>
-      <w:proofErr w:type="gramStart"/>
-      <w:r>
-        <w:rPr>
-          <w:b/>
-          <w:sz w:val="20"/>
-          <w:szCs w:val="20"/>
-          <w:lang w:val="en-US"/>
-        </w:rPr>
-        <w:t>Author</w:t>
-      </w:r>
-      <w:r>
-        <w:rPr>
-          <w:sz w:val="20"/>
-          <w:szCs w:val="20"/>
-          <w:lang w:val="en-US"/>
-        </w:rPr>
-        <w:t>:Avital</w:t>
-      </w:r>
-      <w:proofErr w:type="spellEnd"/>
-      <w:proofErr w:type="gramEnd"/>
-      <w:r>
-        <w:rPr>
-          <w:sz w:val="20"/>
-          <w:szCs w:val="20"/>
-          <w:lang w:val="en-US"/>
-        </w:rPr>
-        <w:t xml:space="preserve"> Z</w:t>
+        <w:t>Test Plan Author</w:t>
+      </w:r>
+      <w:r>
+        <w:rPr>
+          <w:sz w:val="20"/>
+          <w:szCs w:val="20"/>
+          <w:lang w:val="en-US"/>
+        </w:rPr>
+        <w:t>:</w:t>
+      </w:r>
+      <w:r>
+        <w:rPr>
+          <w:sz w:val="20"/>
+          <w:szCs w:val="20"/>
+          <w:lang w:val="en-US"/>
+        </w:rPr>
+        <w:t xml:space="preserve"> </w:t>
+      </w:r>
+      <w:r>
+        <w:rPr>
+          <w:sz w:val="20"/>
+          <w:szCs w:val="20"/>
+          <w:lang w:val="en-US"/>
+        </w:rPr>
+        <w:t>Avital Z</w:t>
       </w:r>
     </w:p>
     <w:p>
@@ -279,7 +274,23 @@
           <w:szCs w:val="20"/>
           <w:lang w:val="en-US"/>
         </w:rPr>
-        <w:t xml:space="preserve"> Validate the REST API for order placement, order status updates, and MongoDB interaction.</w:t>
+        <w:t xml:space="preserve"> Validate the REST API for </w:t>
+      </w:r>
+      <w:r>
+        <w:rPr>
+          <w:sz w:val="20"/>
+          <w:szCs w:val="20"/>
+          <w:lang w:val="en-US"/>
+        </w:rPr>
+        <w:t xml:space="preserve">login authorization, authentication, </w:t>
+      </w:r>
+      <w:r>
+        <w:rPr>
+          <w:sz w:val="20"/>
+          <w:szCs w:val="20"/>
+          <w:lang w:val="en-US"/>
+        </w:rPr>
+        <w:t>order placement, order status updates, and MongoDB interaction.</w:t>
       </w:r>
     </w:p>
     <w:p>
@@ -409,6 +420,7 @@
         <w:rPr>
           <w:sz w:val="20"/>
           <w:szCs w:val="20"/>
+          <w:lang w:val="en-US"/>
         </w:rPr>
       </w:pPr>
       <w:r>
@@ -432,8 +444,25 @@
         <w:rPr>
           <w:sz w:val="20"/>
           <w:szCs w:val="20"/>
-        </w:rPr>
-        <w:t>Verify email notification delivery.</w:t>
+          <w:lang w:val="en-US"/>
+        </w:rPr>
+        <w:t>Verify email notification delivery</w:t>
+      </w:r>
+      <w:r>
+        <w:rPr>
+          <w:sz w:val="20"/>
+          <w:szCs w:val="20"/>
+          <w:lang w:val="en-US"/>
+        </w:rPr>
+        <w:t xml:space="preserve"> to the customer for each status change</w:t>
+      </w:r>
+      <w:r>
+        <w:rPr>
+          <w:sz w:val="20"/>
+          <w:szCs w:val="20"/>
+          <w:lang w:val="en-US"/>
+        </w:rPr>
+        <w:t>.</w:t>
       </w:r>
     </w:p>
     <w:p>
@@ -4369,7 +4398,23 @@
           <w:szCs w:val="20"/>
           <w:lang w:val="en-US"/>
         </w:rPr>
-        <w:t>CRUD Operations on orders: Test order creation, fetching, updating, and deletion.</w:t>
+        <w:t>CRUD Operations on orders: Test</w:t>
+      </w:r>
+      <w:r>
+        <w:rPr>
+          <w:sz w:val="20"/>
+          <w:szCs w:val="20"/>
+          <w:lang w:val="en-US"/>
+        </w:rPr>
+        <w:t xml:space="preserve"> login authorization,</w:t>
+      </w:r>
+      <w:r>
+        <w:rPr>
+          <w:sz w:val="20"/>
+          <w:szCs w:val="20"/>
+          <w:lang w:val="en-US"/>
+        </w:rPr>
+        <w:t xml:space="preserve"> order creation, fetching, updating, and deletion.</w:t>
       </w:r>
     </w:p>
     <w:p>
@@ -4483,6 +4528,7 @@
           <w:szCs w:val="20"/>
           <w:lang w:val="en-US"/>
         </w:rPr>
+        <w:lastRenderedPageBreak/>
         <w:t>Verifying UI Updates after Status Change: Test that the order status change in the admin panel reflects correctly on the user interface using Selenium.</w:t>
       </w:r>
     </w:p>
@@ -4505,7 +4551,6 @@
           <w:szCs w:val="20"/>
           <w:lang w:val="en-US"/>
         </w:rPr>
-        <w:lastRenderedPageBreak/>
         <w:t xml:space="preserve">Login Flow: Test login for multiple user roles (customer, admin). </w:t>
       </w:r>
       <w:proofErr w:type="spellStart"/>
@@ -5184,6 +5229,7 @@
           <w:szCs w:val="20"/>
           <w:lang w:val="en-US"/>
         </w:rPr>
+        <w:lastRenderedPageBreak/>
         <w:t>All critical and high-priority test scenarios have passed.</w:t>
       </w:r>
     </w:p>
@@ -5227,8 +5273,15 @@
           <w:szCs w:val="20"/>
           <w:lang w:val="en-US"/>
         </w:rPr>
-        <w:lastRenderedPageBreak/>
-        <w:t>All bugs have been fixed and verified in the test environment.</w:t>
+        <w:t>Critical high priority</w:t>
+      </w:r>
+      <w:r>
+        <w:rPr>
+          <w:sz w:val="20"/>
+          <w:szCs w:val="20"/>
+          <w:lang w:val="en-US"/>
+        </w:rPr>
+        <w:t xml:space="preserve"> bugs have been fixed and verified in the test environment.</w:t>
       </w:r>
     </w:p>
     <w:p>
@@ -6282,6 +6335,7 @@
           <w:sz w:val="20"/>
           <w:szCs w:val="20"/>
         </w:rPr>
+        <w:lastRenderedPageBreak/>
         <w:t>Version:</w:t>
       </w:r>
       <w:r>
@@ -6330,7 +6384,6 @@
           <w:szCs w:val="20"/>
           <w:lang w:val="en-US"/>
         </w:rPr>
-        <w:lastRenderedPageBreak/>
         <w:t>Go to the URL http://localhost:3000/user</w:t>
       </w:r>
     </w:p>
@@ -8722,6 +8775,7 @@
   <w:style w:type="character" w:default="1" w:styleId="DefaultParagraphFont">
     <w:name w:val="Default Paragraph Font"/>
     <w:uiPriority w:val="1"/>
+    <w:semiHidden/>
     <w:unhideWhenUsed/>
   </w:style>
   <w:style w:type="table" w:default="1" w:styleId="TableNormal">

</xml_diff>